<commit_message>
added video presentation and updated reports
</commit_message>
<xml_diff>
--- a/report/Person Detection Using Embarrassingly Parallel Computing report.docx
+++ b/report/Person Detection Using Embarrassingly Parallel Computing report.docx
@@ -510,24 +510,14 @@
       <w:r>
         <w:t xml:space="preserve">Figure </w:t>
       </w:r>
-      <w:r>
-        <w:fldChar w:fldCharType="begin"/>
-      </w:r>
-      <w:r>
-        <w:instrText xml:space="preserve"> SEQ Figure \* ARABIC </w:instrText>
-      </w:r>
-      <w:r>
-        <w:fldChar w:fldCharType="separate"/>
-      </w:r>
-      <w:r>
-        <w:rPr>
-          <w:noProof/>
-        </w:rPr>
-        <w:t>1</w:t>
-      </w:r>
-      <w:r>
-        <w:fldChar w:fldCharType="end"/>
-      </w:r>
+      <w:fldSimple w:instr=" SEQ Figure \* ARABIC ">
+        <w:r>
+          <w:rPr>
+            <w:noProof/>
+          </w:rPr>
+          <w:t>1</w:t>
+        </w:r>
+      </w:fldSimple>
       <w:r>
         <w:t>: Serial Computing</w:t>
       </w:r>
@@ -593,24 +583,14 @@
       <w:r>
         <w:t xml:space="preserve">Figure </w:t>
       </w:r>
-      <w:r>
-        <w:fldChar w:fldCharType="begin"/>
-      </w:r>
-      <w:r>
-        <w:instrText xml:space="preserve"> SEQ Figure \* ARABIC </w:instrText>
-      </w:r>
-      <w:r>
-        <w:fldChar w:fldCharType="separate"/>
-      </w:r>
-      <w:r>
-        <w:rPr>
-          <w:noProof/>
-        </w:rPr>
-        <w:t>2</w:t>
-      </w:r>
-      <w:r>
-        <w:fldChar w:fldCharType="end"/>
-      </w:r>
+      <w:fldSimple w:instr=" SEQ Figure \* ARABIC ">
+        <w:r>
+          <w:rPr>
+            <w:noProof/>
+          </w:rPr>
+          <w:t>2</w:t>
+        </w:r>
+      </w:fldSimple>
       <w:r>
         <w:t>: Parallel Computing (v1)</w:t>
       </w:r>
@@ -676,24 +656,14 @@
       <w:r>
         <w:t xml:space="preserve">Figure </w:t>
       </w:r>
-      <w:r>
-        <w:fldChar w:fldCharType="begin"/>
-      </w:r>
-      <w:r>
-        <w:instrText xml:space="preserve"> SEQ Figure \* ARABIC </w:instrText>
-      </w:r>
-      <w:r>
-        <w:fldChar w:fldCharType="separate"/>
-      </w:r>
-      <w:r>
-        <w:rPr>
-          <w:noProof/>
-        </w:rPr>
-        <w:t>3</w:t>
-      </w:r>
-      <w:r>
-        <w:fldChar w:fldCharType="end"/>
-      </w:r>
+      <w:fldSimple w:instr=" SEQ Figure \* ARABIC ">
+        <w:r>
+          <w:rPr>
+            <w:noProof/>
+          </w:rPr>
+          <w:t>3</w:t>
+        </w:r>
+      </w:fldSimple>
       <w:r>
         <w:t>: Parallel Computing (v2)</w:t>
       </w:r>
@@ -1777,24 +1747,14 @@
       <w:r>
         <w:t xml:space="preserve">   Figure </w:t>
       </w:r>
-      <w:r>
-        <w:fldChar w:fldCharType="begin"/>
-      </w:r>
-      <w:r>
-        <w:instrText xml:space="preserve"> SEQ Figure \* ARABIC </w:instrText>
-      </w:r>
-      <w:r>
-        <w:fldChar w:fldCharType="separate"/>
-      </w:r>
-      <w:r>
-        <w:rPr>
-          <w:noProof/>
-        </w:rPr>
-        <w:t>4</w:t>
-      </w:r>
-      <w:r>
-        <w:fldChar w:fldCharType="end"/>
-      </w:r>
+      <w:fldSimple w:instr=" SEQ Figure \* ARABIC ">
+        <w:r>
+          <w:rPr>
+            <w:noProof/>
+          </w:rPr>
+          <w:t>4</w:t>
+        </w:r>
+      </w:fldSimple>
       <w:r>
         <w:t>: Results – Speedup</w:t>
       </w:r>
@@ -1811,24 +1771,14 @@
         <w:tab/>
         <w:t xml:space="preserve">       Figure </w:t>
       </w:r>
-      <w:r>
-        <w:fldChar w:fldCharType="begin"/>
-      </w:r>
-      <w:r>
-        <w:instrText xml:space="preserve"> SEQ Figure \* ARABIC </w:instrText>
-      </w:r>
-      <w:r>
-        <w:fldChar w:fldCharType="separate"/>
-      </w:r>
-      <w:r>
-        <w:rPr>
-          <w:noProof/>
-        </w:rPr>
-        <w:t>5</w:t>
-      </w:r>
-      <w:r>
-        <w:fldChar w:fldCharType="end"/>
-      </w:r>
+      <w:fldSimple w:instr=" SEQ Figure \* ARABIC ">
+        <w:r>
+          <w:rPr>
+            <w:noProof/>
+          </w:rPr>
+          <w:t>5</w:t>
+        </w:r>
+      </w:fldSimple>
       <w:r>
         <w:t>: Results – Efficiency</w:t>
       </w:r>
@@ -1839,6 +1789,9 @@
         <w:jc w:val="center"/>
       </w:pPr>
       <w:r>
+        <w:rPr>
+          <w:noProof/>
+        </w:rPr>
         <w:drawing>
           <wp:inline distT="0" distB="0" distL="0" distR="0" wp14:anchorId="02E035D5" wp14:editId="0A0117E4">
             <wp:extent cx="2743200" cy="1693691"/>
@@ -1905,24 +1858,14 @@
       <w:r>
         <w:t xml:space="preserve">Figure </w:t>
       </w:r>
-      <w:r>
-        <w:fldChar w:fldCharType="begin"/>
-      </w:r>
-      <w:r>
-        <w:instrText xml:space="preserve"> SEQ Figure \* ARABIC </w:instrText>
-      </w:r>
-      <w:r>
-        <w:fldChar w:fldCharType="separate"/>
-      </w:r>
-      <w:r>
-        <w:rPr>
-          <w:noProof/>
-        </w:rPr>
-        <w:t>6</w:t>
-      </w:r>
-      <w:r>
-        <w:fldChar w:fldCharType="end"/>
-      </w:r>
+      <w:fldSimple w:instr=" SEQ Figure \* ARABIC ">
+        <w:r>
+          <w:rPr>
+            <w:noProof/>
+          </w:rPr>
+          <w:t>6</w:t>
+        </w:r>
+      </w:fldSimple>
       <w:r>
         <w:t>: Results - Time Taken</w:t>
       </w:r>
@@ -1948,6 +1891,159 @@
     </w:p>
     <w:p>
       <w:pPr>
+        <w:keepNext/>
+      </w:pPr>
+      <w:r>
+        <w:rPr>
+          <w:noProof/>
+        </w:rPr>
+        <w:drawing>
+          <wp:inline distT="0" distB="0" distL="0" distR="0" wp14:anchorId="58C8D96C" wp14:editId="36568E96">
+            <wp:extent cx="2703443" cy="1520687"/>
+            <wp:effectExtent l="0" t="0" r="1905" b="3810"/>
+            <wp:docPr id="7" name="Picture 7"/>
+            <wp:cNvGraphicFramePr>
+              <a:graphicFrameLocks xmlns:a="http://schemas.openxmlformats.org/drawingml/2006/main" noChangeAspect="1"/>
+            </wp:cNvGraphicFramePr>
+            <a:graphic xmlns:a="http://schemas.openxmlformats.org/drawingml/2006/main">
+              <a:graphicData uri="http://schemas.openxmlformats.org/drawingml/2006/picture">
+                <pic:pic xmlns:pic="http://schemas.openxmlformats.org/drawingml/2006/picture">
+                  <pic:nvPicPr>
+                    <pic:cNvPr id="7" name="Picture 7"/>
+                    <pic:cNvPicPr/>
+                  </pic:nvPicPr>
+                  <pic:blipFill>
+                    <a:blip r:embed="rId12" cstate="print">
+                      <a:extLst>
+                        <a:ext uri="{28A0092B-C50C-407E-A947-70E740481C1C}">
+                          <a14:useLocalDpi xmlns:a14="http://schemas.microsoft.com/office/drawing/2010/main" val="0"/>
+                        </a:ext>
+                      </a:extLst>
+                    </a:blip>
+                    <a:stretch>
+                      <a:fillRect/>
+                    </a:stretch>
+                  </pic:blipFill>
+                  <pic:spPr>
+                    <a:xfrm>
+                      <a:off x="0" y="0"/>
+                      <a:ext cx="2759700" cy="1552331"/>
+                    </a:xfrm>
+                    <a:prstGeom prst="rect">
+                      <a:avLst/>
+                    </a:prstGeom>
+                  </pic:spPr>
+                </pic:pic>
+              </a:graphicData>
+            </a:graphic>
+          </wp:inline>
+        </w:drawing>
+      </w:r>
+      <w:r>
+        <w:tab/>
+      </w:r>
+      <w:r>
+        <w:tab/>
+        <w:t xml:space="preserve"> </w:t>
+      </w:r>
+      <w:r>
+        <w:rPr>
+          <w:noProof/>
+        </w:rPr>
+        <w:drawing>
+          <wp:inline distT="0" distB="0" distL="0" distR="0" wp14:anchorId="1FE89A7D" wp14:editId="397B70D9">
+            <wp:extent cx="2671637" cy="1502796"/>
+            <wp:effectExtent l="0" t="0" r="0" b="0"/>
+            <wp:docPr id="8" name="Picture 8"/>
+            <wp:cNvGraphicFramePr>
+              <a:graphicFrameLocks xmlns:a="http://schemas.openxmlformats.org/drawingml/2006/main" noChangeAspect="1"/>
+            </wp:cNvGraphicFramePr>
+            <a:graphic xmlns:a="http://schemas.openxmlformats.org/drawingml/2006/main">
+              <a:graphicData uri="http://schemas.openxmlformats.org/drawingml/2006/picture">
+                <pic:pic xmlns:pic="http://schemas.openxmlformats.org/drawingml/2006/picture">
+                  <pic:nvPicPr>
+                    <pic:cNvPr id="8" name="Picture 8"/>
+                    <pic:cNvPicPr/>
+                  </pic:nvPicPr>
+                  <pic:blipFill>
+                    <a:blip r:embed="rId13" cstate="print">
+                      <a:extLst>
+                        <a:ext uri="{28A0092B-C50C-407E-A947-70E740481C1C}">
+                          <a14:useLocalDpi xmlns:a14="http://schemas.microsoft.com/office/drawing/2010/main" val="0"/>
+                        </a:ext>
+                      </a:extLst>
+                    </a:blip>
+                    <a:stretch>
+                      <a:fillRect/>
+                    </a:stretch>
+                  </pic:blipFill>
+                  <pic:spPr>
+                    <a:xfrm>
+                      <a:off x="0" y="0"/>
+                      <a:ext cx="2708971" cy="1523796"/>
+                    </a:xfrm>
+                    <a:prstGeom prst="rect">
+                      <a:avLst/>
+                    </a:prstGeom>
+                  </pic:spPr>
+                </pic:pic>
+              </a:graphicData>
+            </a:graphic>
+          </wp:inline>
+        </w:drawing>
+      </w:r>
+    </w:p>
+    <w:p>
+      <w:pPr>
+        <w:pStyle w:val="Caption"/>
+        <w:ind w:firstLine="720"/>
+      </w:pPr>
+      <w:r>
+        <w:t xml:space="preserve">       Figure </w:t>
+      </w:r>
+      <w:fldSimple w:instr=" SEQ Figure \* ARABIC ">
+        <w:r>
+          <w:rPr>
+            <w:noProof/>
+          </w:rPr>
+          <w:t>7</w:t>
+        </w:r>
+      </w:fldSimple>
+      <w:r>
+        <w:t>: Original Frame</w:t>
+      </w:r>
+      <w:r>
+        <w:tab/>
+      </w:r>
+      <w:r>
+        <w:tab/>
+      </w:r>
+      <w:r>
+        <w:tab/>
+      </w:r>
+      <w:r>
+        <w:tab/>
+        <w:t xml:space="preserve">         Figure </w:t>
+      </w:r>
+      <w:fldSimple w:instr=" SEQ Figure \* ARABIC ">
+        <w:r>
+          <w:rPr>
+            <w:noProof/>
+          </w:rPr>
+          <w:t>8</w:t>
+        </w:r>
+      </w:fldSimple>
+      <w:r>
+        <w:t>: Detected Frame</w:t>
+      </w:r>
+    </w:p>
+    <w:p>
+      <w:r>
+        <w:t>The above figure 7 is the original image and figure 8 is the person detected image of YOLOv3.</w:t>
+      </w:r>
+    </w:p>
+    <w:p>
+      <w:pPr>
         <w:pStyle w:val="Heading1"/>
       </w:pPr>
       <w:r>
@@ -1972,11 +2068,11 @@
     </w:p>
     <w:p>
       <w:pPr>
+        <w:pStyle w:val="NoSpacing"/>
         <w:numPr>
           <w:ilvl w:val="0"/>
-          <w:numId w:val="11"/>
+          <w:numId w:val="12"/>
         </w:numPr>
-        <w:spacing w:before="0"/>
       </w:pPr>
       <w:r>
         <w:rPr>
@@ -1984,7 +2080,7 @@
         </w:rPr>
         <w:t xml:space="preserve">Python3: </w:t>
       </w:r>
-      <w:hyperlink r:id="rId12" w:history="1">
+      <w:hyperlink r:id="rId14" w:history="1">
         <w:r>
           <w:rPr>
             <w:rStyle w:val="Hyperlink"/>
@@ -2002,11 +2098,11 @@
     </w:p>
     <w:p>
       <w:pPr>
+        <w:pStyle w:val="NoSpacing"/>
         <w:numPr>
           <w:ilvl w:val="0"/>
-          <w:numId w:val="11"/>
+          <w:numId w:val="12"/>
         </w:numPr>
-        <w:spacing w:before="0"/>
       </w:pPr>
       <w:r>
         <w:rPr>
@@ -2014,7 +2110,7 @@
         </w:rPr>
         <w:t xml:space="preserve">YOLOv3: </w:t>
       </w:r>
-      <w:hyperlink r:id="rId13" w:history="1">
+      <w:hyperlink r:id="rId15" w:history="1">
         <w:r>
           <w:rPr>
             <w:rStyle w:val="Hyperlink"/>
@@ -2026,11 +2122,11 @@
     </w:p>
     <w:p>
       <w:pPr>
+        <w:pStyle w:val="NoSpacing"/>
         <w:numPr>
           <w:ilvl w:val="0"/>
-          <w:numId w:val="11"/>
+          <w:numId w:val="12"/>
         </w:numPr>
-        <w:spacing w:before="0"/>
       </w:pPr>
       <w:r>
         <w:rPr>
@@ -2038,7 +2134,7 @@
         </w:rPr>
         <w:t xml:space="preserve">ImageAI: </w:t>
       </w:r>
-      <w:hyperlink r:id="rId14" w:history="1">
+      <w:hyperlink r:id="rId16" w:history="1">
         <w:r>
           <w:rPr>
             <w:rStyle w:val="Hyperlink"/>
@@ -2056,11 +2152,11 @@
     </w:p>
     <w:p>
       <w:pPr>
+        <w:pStyle w:val="NoSpacing"/>
         <w:numPr>
           <w:ilvl w:val="0"/>
-          <w:numId w:val="11"/>
+          <w:numId w:val="12"/>
         </w:numPr>
-        <w:spacing w:before="0"/>
       </w:pPr>
       <w:r>
         <w:rPr>
@@ -2068,7 +2164,7 @@
         </w:rPr>
         <w:t xml:space="preserve">OpenCV: </w:t>
       </w:r>
-      <w:hyperlink r:id="rId15" w:history="1">
+      <w:hyperlink r:id="rId17" w:history="1">
         <w:r>
           <w:rPr>
             <w:rStyle w:val="Hyperlink"/>
@@ -2086,11 +2182,11 @@
     </w:p>
     <w:p>
       <w:pPr>
+        <w:pStyle w:val="NoSpacing"/>
         <w:numPr>
           <w:ilvl w:val="0"/>
-          <w:numId w:val="11"/>
+          <w:numId w:val="12"/>
         </w:numPr>
-        <w:spacing w:before="0"/>
       </w:pPr>
       <w:r>
         <w:rPr>
@@ -2098,7 +2194,7 @@
         </w:rPr>
         <w:t xml:space="preserve">Multiprocessing: </w:t>
       </w:r>
-      <w:hyperlink r:id="rId16" w:history="1">
+      <w:hyperlink r:id="rId18" w:history="1">
         <w:r>
           <w:rPr>
             <w:rStyle w:val="Hyperlink"/>
@@ -2116,11 +2212,11 @@
     </w:p>
     <w:p>
       <w:pPr>
+        <w:pStyle w:val="NoSpacing"/>
         <w:numPr>
           <w:ilvl w:val="0"/>
-          <w:numId w:val="11"/>
+          <w:numId w:val="12"/>
         </w:numPr>
-        <w:spacing w:before="0"/>
       </w:pPr>
       <w:r>
         <w:rPr>
@@ -2128,7 +2224,7 @@
         </w:rPr>
         <w:t xml:space="preserve">Darknet: </w:t>
       </w:r>
-      <w:hyperlink r:id="rId17" w:history="1">
+      <w:hyperlink r:id="rId19" w:history="1">
         <w:r>
           <w:rPr>
             <w:rStyle w:val="Hyperlink"/>
@@ -2140,6 +2236,11 @@
     </w:p>
     <w:p>
       <w:pPr>
+        <w:pStyle w:val="NoSpacing"/>
+        <w:numPr>
+          <w:ilvl w:val="0"/>
+          <w:numId w:val="12"/>
+        </w:numPr>
         <w:rPr>
           <w:rFonts w:eastAsiaTheme="minorEastAsia"/>
         </w:rPr>
@@ -2150,7 +2251,7 @@
         </w:rPr>
         <w:t xml:space="preserve">Testing Video: </w:t>
       </w:r>
-      <w:hyperlink r:id="rId18" w:history="1">
+      <w:hyperlink r:id="rId20" w:history="1">
         <w:r>
           <w:rPr>
             <w:rStyle w:val="Hyperlink"/>
@@ -2166,7 +2267,6 @@
         <w:t xml:space="preserve"> </w:t>
       </w:r>
     </w:p>
-    <w:p/>
     <w:p>
       <w:pPr>
         <w:pStyle w:val="Heading1"/>
@@ -6308,7 +6408,13 @@
         <w:pStyle w:val="Heading2"/>
       </w:pPr>
       <w:r>
-        <w:t>Parallelization code (version 1, main_p1.py):</w:t>
+        <w:t>Parallelization code (version 1, main_p</w:t>
+      </w:r>
+      <w:r>
+        <w:t>_v</w:t>
+      </w:r>
+      <w:r>
+        <w:t>1.py):</w:t>
       </w:r>
     </w:p>
     <w:p>
@@ -11554,7 +11660,13 @@
         <w:pStyle w:val="Heading2"/>
       </w:pPr>
       <w:r>
-        <w:t>Parallelization code (version 2, main_p2.py):</w:t>
+        <w:t>Parallelization code (version 2, main_p</w:t>
+      </w:r>
+      <w:r>
+        <w:t>_v</w:t>
+      </w:r>
+      <w:r>
+        <w:t>2.py):</w:t>
       </w:r>
     </w:p>
     <w:p>
@@ -18596,6 +18708,119 @@
 <file path=word/numbering.xml><?xml version="1.0" encoding="utf-8"?>
 <w:numbering xmlns:wpc="http://schemas.microsoft.com/office/word/2010/wordprocessingCanvas" xmlns:cx="http://schemas.microsoft.com/office/drawing/2014/chartex" xmlns:cx1="http://schemas.microsoft.com/office/drawing/2015/9/8/chartex" xmlns:cx2="http://schemas.microsoft.com/office/drawing/2015/10/21/chartex" xmlns:cx3="http://schemas.microsoft.com/office/drawing/2016/5/9/chartex" xmlns:cx4="http://schemas.microsoft.com/office/drawing/2016/5/10/chartex" xmlns:cx5="http://schemas.microsoft.com/office/drawing/2016/5/11/chartex" xmlns:cx6="http://schemas.microsoft.com/office/drawing/2016/5/12/chartex" xmlns:cx7="http://schemas.microsoft.com/office/drawing/2016/5/13/chartex" xmlns:cx8="http://schemas.microsoft.com/office/drawing/2016/5/14/chartex" xmlns:mc="http://schemas.openxmlformats.org/markup-compatibility/2006" xmlns:aink="http://schemas.microsoft.com/office/drawing/2016/ink" xmlns:am3d="http://schemas.microsoft.com/office/drawing/2017/model3d" xmlns:o="urn:schemas-microsoft-com:office:office" xmlns:oel="http://schemas.microsoft.com/office/2019/extlst" xmlns:r="http://schemas.openxmlformats.org/officeDocument/2006/relationships" xmlns:m="http://schemas.openxmlformats.org/officeDocument/2006/math" xmlns:v="urn:schemas-microsoft-com:vml" xmlns:wp14="http://schemas.microsoft.com/office/word/2010/wordprocessingDrawing" xmlns:wp="http://schemas.openxmlformats.org/drawingml/2006/wordprocessingDrawing" xmlns:w10="urn:schemas-microsoft-com:office:word" xmlns:w="http://schemas.openxmlformats.org/wordprocessingml/2006/main" xmlns:w14="http://schemas.microsoft.com/office/word/2010/wordml" xmlns:w15="http://schemas.microsoft.com/office/word/2012/wordml" xmlns:w16cex="http://schemas.microsoft.com/office/word/2018/wordml/cex" xmlns:w16cid="http://schemas.microsoft.com/office/word/2016/wordml/cid" xmlns:w16="http://schemas.microsoft.com/office/word/2018/wordml" xmlns:w16sdtdh="http://schemas.microsoft.com/office/word/2020/wordml/sdtdatahash" xmlns:w16se="http://schemas.microsoft.com/office/word/2015/wordml/symex" xmlns:wpg="http://schemas.microsoft.com/office/word/2010/wordprocessingGroup" xmlns:wpi="http://schemas.microsoft.com/office/word/2010/wordprocessingInk" xmlns:wne="http://schemas.microsoft.com/office/word/2006/wordml" xmlns:wps="http://schemas.microsoft.com/office/word/2010/wordprocessingShape" mc:Ignorable="w14 w15 w16se w16cid w16 w16cex w16sdtdh wp14">
   <w:abstractNum w:abstractNumId="0" w15:restartNumberingAfterBreak="0">
+    <w:nsid w:val="02AD684D"/>
+    <w:multiLevelType w:val="hybridMultilevel"/>
+    <w:tmpl w:val="4630FF5C"/>
+    <w:lvl w:ilvl="0" w:tplc="04090001">
+      <w:start w:val="1"/>
+      <w:numFmt w:val="bullet"/>
+      <w:lvlText w:val=""/>
+      <w:lvlJc w:val="left"/>
+      <w:pPr>
+        <w:ind w:left="720" w:hanging="360"/>
+      </w:pPr>
+      <w:rPr>
+        <w:rFonts w:ascii="Symbol" w:hAnsi="Symbol" w:hint="default"/>
+      </w:rPr>
+    </w:lvl>
+    <w:lvl w:ilvl="1" w:tplc="04090003" w:tentative="1">
+      <w:start w:val="1"/>
+      <w:numFmt w:val="bullet"/>
+      <w:lvlText w:val="o"/>
+      <w:lvlJc w:val="left"/>
+      <w:pPr>
+        <w:ind w:left="1440" w:hanging="360"/>
+      </w:pPr>
+      <w:rPr>
+        <w:rFonts w:ascii="Courier New" w:hAnsi="Courier New" w:cs="Courier New" w:hint="default"/>
+      </w:rPr>
+    </w:lvl>
+    <w:lvl w:ilvl="2" w:tplc="04090005" w:tentative="1">
+      <w:start w:val="1"/>
+      <w:numFmt w:val="bullet"/>
+      <w:lvlText w:val=""/>
+      <w:lvlJc w:val="left"/>
+      <w:pPr>
+        <w:ind w:left="2160" w:hanging="360"/>
+      </w:pPr>
+      <w:rPr>
+        <w:rFonts w:ascii="Wingdings" w:hAnsi="Wingdings" w:hint="default"/>
+      </w:rPr>
+    </w:lvl>
+    <w:lvl w:ilvl="3" w:tplc="04090001" w:tentative="1">
+      <w:start w:val="1"/>
+      <w:numFmt w:val="bullet"/>
+      <w:lvlText w:val=""/>
+      <w:lvlJc w:val="left"/>
+      <w:pPr>
+        <w:ind w:left="2880" w:hanging="360"/>
+      </w:pPr>
+      <w:rPr>
+        <w:rFonts w:ascii="Symbol" w:hAnsi="Symbol" w:hint="default"/>
+      </w:rPr>
+    </w:lvl>
+    <w:lvl w:ilvl="4" w:tplc="04090003" w:tentative="1">
+      <w:start w:val="1"/>
+      <w:numFmt w:val="bullet"/>
+      <w:lvlText w:val="o"/>
+      <w:lvlJc w:val="left"/>
+      <w:pPr>
+        <w:ind w:left="3600" w:hanging="360"/>
+      </w:pPr>
+      <w:rPr>
+        <w:rFonts w:ascii="Courier New" w:hAnsi="Courier New" w:cs="Courier New" w:hint="default"/>
+      </w:rPr>
+    </w:lvl>
+    <w:lvl w:ilvl="5" w:tplc="04090005" w:tentative="1">
+      <w:start w:val="1"/>
+      <w:numFmt w:val="bullet"/>
+      <w:lvlText w:val=""/>
+      <w:lvlJc w:val="left"/>
+      <w:pPr>
+        <w:ind w:left="4320" w:hanging="360"/>
+      </w:pPr>
+      <w:rPr>
+        <w:rFonts w:ascii="Wingdings" w:hAnsi="Wingdings" w:hint="default"/>
+      </w:rPr>
+    </w:lvl>
+    <w:lvl w:ilvl="6" w:tplc="04090001" w:tentative="1">
+      <w:start w:val="1"/>
+      <w:numFmt w:val="bullet"/>
+      <w:lvlText w:val=""/>
+      <w:lvlJc w:val="left"/>
+      <w:pPr>
+        <w:ind w:left="5040" w:hanging="360"/>
+      </w:pPr>
+      <w:rPr>
+        <w:rFonts w:ascii="Symbol" w:hAnsi="Symbol" w:hint="default"/>
+      </w:rPr>
+    </w:lvl>
+    <w:lvl w:ilvl="7" w:tplc="04090003" w:tentative="1">
+      <w:start w:val="1"/>
+      <w:numFmt w:val="bullet"/>
+      <w:lvlText w:val="o"/>
+      <w:lvlJc w:val="left"/>
+      <w:pPr>
+        <w:ind w:left="5760" w:hanging="360"/>
+      </w:pPr>
+      <w:rPr>
+        <w:rFonts w:ascii="Courier New" w:hAnsi="Courier New" w:cs="Courier New" w:hint="default"/>
+      </w:rPr>
+    </w:lvl>
+    <w:lvl w:ilvl="8" w:tplc="04090005" w:tentative="1">
+      <w:start w:val="1"/>
+      <w:numFmt w:val="bullet"/>
+      <w:lvlText w:val=""/>
+      <w:lvlJc w:val="left"/>
+      <w:pPr>
+        <w:ind w:left="6480" w:hanging="360"/>
+      </w:pPr>
+      <w:rPr>
+        <w:rFonts w:ascii="Wingdings" w:hAnsi="Wingdings" w:hint="default"/>
+      </w:rPr>
+    </w:lvl>
+  </w:abstractNum>
+  <w:abstractNum w:abstractNumId="1" w15:restartNumberingAfterBreak="0">
     <w:nsid w:val="09FE13D1"/>
     <w:multiLevelType w:val="multilevel"/>
     <w:tmpl w:val="C7BE472A"/>
@@ -18744,7 +18969,7 @@
       </w:rPr>
     </w:lvl>
   </w:abstractNum>
-  <w:abstractNum w:abstractNumId="1" w15:restartNumberingAfterBreak="0">
+  <w:abstractNum w:abstractNumId="2" w15:restartNumberingAfterBreak="0">
     <w:nsid w:val="13111A69"/>
     <w:multiLevelType w:val="multilevel"/>
     <w:tmpl w:val="25D49352"/>
@@ -18857,7 +19082,7 @@
       </w:pPr>
     </w:lvl>
   </w:abstractNum>
-  <w:abstractNum w:abstractNumId="2" w15:restartNumberingAfterBreak="0">
+  <w:abstractNum w:abstractNumId="3" w15:restartNumberingAfterBreak="0">
     <w:nsid w:val="245A4D9C"/>
     <w:multiLevelType w:val="hybridMultilevel"/>
     <w:tmpl w:val="5268EA22"/>
@@ -18970,7 +19195,7 @@
       </w:rPr>
     </w:lvl>
   </w:abstractNum>
-  <w:abstractNum w:abstractNumId="3" w15:restartNumberingAfterBreak="0">
+  <w:abstractNum w:abstractNumId="4" w15:restartNumberingAfterBreak="0">
     <w:nsid w:val="315E1FD2"/>
     <w:multiLevelType w:val="multilevel"/>
     <w:tmpl w:val="CD5A93D0"/>
@@ -19080,7 +19305,7 @@
       </w:pPr>
     </w:lvl>
   </w:abstractNum>
-  <w:abstractNum w:abstractNumId="4" w15:restartNumberingAfterBreak="0">
+  <w:abstractNum w:abstractNumId="5" w15:restartNumberingAfterBreak="0">
     <w:nsid w:val="3C217B55"/>
     <w:multiLevelType w:val="multilevel"/>
     <w:tmpl w:val="6792DEB8"/>
@@ -19229,7 +19454,7 @@
       </w:rPr>
     </w:lvl>
   </w:abstractNum>
-  <w:abstractNum w:abstractNumId="5" w15:restartNumberingAfterBreak="0">
+  <w:abstractNum w:abstractNumId="6" w15:restartNumberingAfterBreak="0">
     <w:nsid w:val="44E671D7"/>
     <w:multiLevelType w:val="multilevel"/>
     <w:tmpl w:val="CD5A93D0"/>
@@ -19339,7 +19564,7 @@
       </w:pPr>
     </w:lvl>
   </w:abstractNum>
-  <w:abstractNum w:abstractNumId="6" w15:restartNumberingAfterBreak="0">
+  <w:abstractNum w:abstractNumId="7" w15:restartNumberingAfterBreak="0">
     <w:nsid w:val="526A75EC"/>
     <w:multiLevelType w:val="multilevel"/>
     <w:tmpl w:val="83EC5CDE"/>
@@ -19452,7 +19677,7 @@
       </w:pPr>
     </w:lvl>
   </w:abstractNum>
-  <w:abstractNum w:abstractNumId="7" w15:restartNumberingAfterBreak="0">
+  <w:abstractNum w:abstractNumId="8" w15:restartNumberingAfterBreak="0">
     <w:nsid w:val="52CB7059"/>
     <w:multiLevelType w:val="hybridMultilevel"/>
     <w:tmpl w:val="A4587140"/>
@@ -19538,7 +19763,7 @@
       </w:pPr>
     </w:lvl>
   </w:abstractNum>
-  <w:abstractNum w:abstractNumId="8" w15:restartNumberingAfterBreak="0">
+  <w:abstractNum w:abstractNumId="9" w15:restartNumberingAfterBreak="0">
     <w:nsid w:val="59CC242A"/>
     <w:multiLevelType w:val="hybridMultilevel"/>
     <w:tmpl w:val="38A6A1AA"/>
@@ -19678,7 +19903,7 @@
       </w:rPr>
     </w:lvl>
   </w:abstractNum>
-  <w:abstractNum w:abstractNumId="9" w15:restartNumberingAfterBreak="0">
+  <w:abstractNum w:abstractNumId="10" w15:restartNumberingAfterBreak="0">
     <w:nsid w:val="5C3E738F"/>
     <w:multiLevelType w:val="hybridMultilevel"/>
     <w:tmpl w:val="F3AEEC12"/>
@@ -19818,7 +20043,7 @@
       </w:rPr>
     </w:lvl>
   </w:abstractNum>
-  <w:abstractNum w:abstractNumId="10" w15:restartNumberingAfterBreak="0">
+  <w:abstractNum w:abstractNumId="11" w15:restartNumberingAfterBreak="0">
     <w:nsid w:val="7CEA026A"/>
     <w:multiLevelType w:val="multilevel"/>
     <w:tmpl w:val="900EEFD6"/>
@@ -19968,37 +20193,40 @@
     </w:lvl>
   </w:abstractNum>
   <w:num w:numId="1" w16cid:durableId="1930655510">
+    <w:abstractNumId w:val="8"/>
+  </w:num>
+  <w:num w:numId="2" w16cid:durableId="351879138">
+    <w:abstractNumId w:val="9"/>
+  </w:num>
+  <w:num w:numId="3" w16cid:durableId="1424718573">
+    <w:abstractNumId w:val="3"/>
+  </w:num>
+  <w:num w:numId="4" w16cid:durableId="624507331">
+    <w:abstractNumId w:val="10"/>
+  </w:num>
+  <w:num w:numId="5" w16cid:durableId="1204976247">
+    <w:abstractNumId w:val="6"/>
+  </w:num>
+  <w:num w:numId="6" w16cid:durableId="1827280105">
     <w:abstractNumId w:val="7"/>
   </w:num>
-  <w:num w:numId="2" w16cid:durableId="351879138">
-    <w:abstractNumId w:val="8"/>
+  <w:num w:numId="7" w16cid:durableId="1379891490">
+    <w:abstractNumId w:val="5"/>
   </w:num>
-  <w:num w:numId="3" w16cid:durableId="1424718573">
+  <w:num w:numId="8" w16cid:durableId="1337809854">
+    <w:abstractNumId w:val="11"/>
+  </w:num>
+  <w:num w:numId="9" w16cid:durableId="503319294">
+    <w:abstractNumId w:val="1"/>
+  </w:num>
+  <w:num w:numId="10" w16cid:durableId="1810855877">
     <w:abstractNumId w:val="2"/>
   </w:num>
-  <w:num w:numId="4" w16cid:durableId="624507331">
-    <w:abstractNumId w:val="9"/>
-  </w:num>
-  <w:num w:numId="5" w16cid:durableId="1204976247">
-    <w:abstractNumId w:val="5"/>
-  </w:num>
-  <w:num w:numId="6" w16cid:durableId="1827280105">
-    <w:abstractNumId w:val="6"/>
-  </w:num>
-  <w:num w:numId="7" w16cid:durableId="1379891490">
+  <w:num w:numId="11" w16cid:durableId="38284068">
     <w:abstractNumId w:val="4"/>
   </w:num>
-  <w:num w:numId="8" w16cid:durableId="1337809854">
-    <w:abstractNumId w:val="10"/>
-  </w:num>
-  <w:num w:numId="9" w16cid:durableId="503319294">
+  <w:num w:numId="12" w16cid:durableId="2101413881">
     <w:abstractNumId w:val="0"/>
-  </w:num>
-  <w:num w:numId="10" w16cid:durableId="1810855877">
-    <w:abstractNumId w:val="1"/>
-  </w:num>
-  <w:num w:numId="11" w16cid:durableId="38284068">
-    <w:abstractNumId w:val="3"/>
   </w:num>
 </w:numbering>
 </file>
@@ -20453,6 +20681,7 @@
   <w:style w:type="character" w:default="1" w:styleId="DefaultParagraphFont">
     <w:name w:val="Default Paragraph Font"/>
     <w:uiPriority w:val="1"/>
+    <w:semiHidden/>
     <w:unhideWhenUsed/>
   </w:style>
   <w:style w:type="table" w:default="1" w:styleId="TableNormal">

</xml_diff>